<commit_message>
Update Lab Assignment 1 -  Spinning Up React Native App.docx
</commit_message>
<xml_diff>
--- a/Lab Assignment 1 -  Spinning Up React Native App.docx
+++ b/Lab Assignment 1 -  Spinning Up React Native App.docx
@@ -42,7 +42,7 @@
         <w:rPr>
           <w:rFonts w:ascii="Arial" w:hAnsi="Arial" w:cs="Arial"/>
         </w:rPr>
-        <w:t>In this guide, we will walk through the step-by-step process of setting up a React Native development environment on a Windows system. We will create a sample React Native app called "Incredible Todo List App" using the React Native CLI. This guide assumes you have a basic understanding of JavaScript and a Windows-based system.</w:t>
+        <w:t xml:space="preserve">In this guide, we will walk through the step-by-step process of setting up a React Native development environment on a Windows system. We will create a sample React Native app called "Incredible Todo List App" using the React Native CLI. </w:t>
       </w:r>
     </w:p>
     <w:p>
@@ -88,6 +88,11 @@
     </w:p>
     <w:p>
       <w:pPr>
+        <w:pStyle w:val="ListParagraph"/>
+        <w:numPr>
+          <w:ilvl w:val="0"/>
+          <w:numId w:val="25"/>
+        </w:numPr>
         <w:rPr>
           <w:rFonts w:ascii="Arial" w:hAnsi="Arial" w:cs="Arial"/>
         </w:rPr>
@@ -101,6 +106,11 @@
     </w:p>
     <w:p>
       <w:pPr>
+        <w:pStyle w:val="ListParagraph"/>
+        <w:numPr>
+          <w:ilvl w:val="0"/>
+          <w:numId w:val="25"/>
+        </w:numPr>
         <w:rPr>
           <w:rFonts w:ascii="Arial" w:hAnsi="Arial" w:cs="Arial"/>
         </w:rPr>
@@ -114,6 +124,11 @@
     </w:p>
     <w:p>
       <w:pPr>
+        <w:pStyle w:val="ListParagraph"/>
+        <w:numPr>
+          <w:ilvl w:val="0"/>
+          <w:numId w:val="25"/>
+        </w:numPr>
         <w:rPr>
           <w:rFonts w:ascii="Arial" w:hAnsi="Arial" w:cs="Arial"/>
         </w:rPr>
@@ -230,7 +245,13 @@
         <w:rPr>
           <w:rFonts w:ascii="Arial" w:hAnsi="Arial" w:cs="Arial"/>
         </w:rPr>
-        <w:t>Download the LTS (Long Term Support) version, which is recommended for most users.</w:t>
+        <w:t>Download the LTS (Long Term Support) version</w:t>
+      </w:r>
+      <w:r>
+        <w:rPr>
+          <w:rFonts w:ascii="Arial" w:hAnsi="Arial" w:cs="Arial"/>
+        </w:rPr>
+        <w:t>.</w:t>
       </w:r>
     </w:p>
     <w:p>
@@ -593,223 +614,6 @@
           <w:rFonts w:ascii="Arial" w:hAnsi="Arial" w:cs="Arial"/>
           <w:b/>
           <w:bCs/>
-        </w:rPr>
-      </w:pPr>
-      <w:r>
-        <w:rPr>
-          <w:rFonts w:ascii="Arial" w:hAnsi="Arial" w:cs="Arial"/>
-          <w:b/>
-          <w:bCs/>
-        </w:rPr>
-        <w:t>4</w:t>
-      </w:r>
-      <w:r>
-        <w:rPr>
-          <w:rFonts w:ascii="Arial" w:hAnsi="Arial" w:cs="Arial"/>
-          <w:b/>
-          <w:bCs/>
-        </w:rPr>
-        <w:t>. Configure Environment Variables</w:t>
-      </w:r>
-    </w:p>
-    <w:p>
-      <w:pPr>
-        <w:ind w:left="360"/>
-        <w:rPr>
-          <w:rFonts w:ascii="Arial" w:hAnsi="Arial" w:cs="Arial"/>
-        </w:rPr>
-      </w:pPr>
-      <w:r>
-        <w:rPr>
-          <w:rFonts w:ascii="Arial" w:hAnsi="Arial" w:cs="Arial"/>
-        </w:rPr>
-        <w:t>To make React Native work smoothly, you need to set up some environment variables:</w:t>
-      </w:r>
-    </w:p>
-    <w:p>
-      <w:pPr>
-        <w:pStyle w:val="ListParagraph"/>
-        <w:numPr>
-          <w:ilvl w:val="0"/>
-          <w:numId w:val="12"/>
-        </w:numPr>
-        <w:rPr>
-          <w:rFonts w:ascii="Arial" w:hAnsi="Arial" w:cs="Arial"/>
-        </w:rPr>
-      </w:pPr>
-      <w:r>
-        <w:rPr>
-          <w:rFonts w:ascii="Arial" w:hAnsi="Arial" w:cs="Arial"/>
-        </w:rPr>
-        <w:t>Right-click on "This PC" or "My Computer" and select "Properties."</w:t>
-      </w:r>
-    </w:p>
-    <w:p>
-      <w:pPr>
-        <w:pStyle w:val="ListParagraph"/>
-        <w:numPr>
-          <w:ilvl w:val="0"/>
-          <w:numId w:val="12"/>
-        </w:numPr>
-        <w:rPr>
-          <w:rFonts w:ascii="Arial" w:hAnsi="Arial" w:cs="Arial"/>
-        </w:rPr>
-      </w:pPr>
-      <w:r>
-        <w:rPr>
-          <w:rFonts w:ascii="Arial" w:hAnsi="Arial" w:cs="Arial"/>
-        </w:rPr>
-        <w:t>Click on "Advanced system settings" on the left.</w:t>
-      </w:r>
-    </w:p>
-    <w:p>
-      <w:pPr>
-        <w:pStyle w:val="ListParagraph"/>
-        <w:numPr>
-          <w:ilvl w:val="0"/>
-          <w:numId w:val="12"/>
-        </w:numPr>
-        <w:rPr>
-          <w:rFonts w:ascii="Arial" w:hAnsi="Arial" w:cs="Arial"/>
-        </w:rPr>
-      </w:pPr>
-      <w:r>
-        <w:rPr>
-          <w:rFonts w:ascii="Arial" w:hAnsi="Arial" w:cs="Arial"/>
-        </w:rPr>
-        <w:t>In the System Properties window, click the "Environment Variables" button.</w:t>
-      </w:r>
-    </w:p>
-    <w:p>
-      <w:pPr>
-        <w:pStyle w:val="ListParagraph"/>
-        <w:numPr>
-          <w:ilvl w:val="0"/>
-          <w:numId w:val="12"/>
-        </w:numPr>
-        <w:rPr>
-          <w:rFonts w:ascii="Arial" w:hAnsi="Arial" w:cs="Arial"/>
-        </w:rPr>
-      </w:pPr>
-      <w:r>
-        <w:rPr>
-          <w:rFonts w:ascii="Arial" w:hAnsi="Arial" w:cs="Arial"/>
-        </w:rPr>
-        <w:t>Under the "System variables" section, find and edit the "Path" variable.</w:t>
-      </w:r>
-    </w:p>
-    <w:p>
-      <w:pPr>
-        <w:pStyle w:val="ListParagraph"/>
-        <w:numPr>
-          <w:ilvl w:val="0"/>
-          <w:numId w:val="12"/>
-        </w:numPr>
-        <w:rPr>
-          <w:rFonts w:ascii="Arial" w:hAnsi="Arial" w:cs="Arial"/>
-        </w:rPr>
-      </w:pPr>
-      <w:r>
-        <w:rPr>
-          <w:rFonts w:ascii="Arial" w:hAnsi="Arial" w:cs="Arial"/>
-        </w:rPr>
-        <w:t>Add the following paths to the "Path" variable (you may need to adjust these paths based on your installation locations):</w:t>
-      </w:r>
-    </w:p>
-    <w:p>
-      <w:pPr>
-        <w:pStyle w:val="ListParagraph"/>
-        <w:numPr>
-          <w:ilvl w:val="0"/>
-          <w:numId w:val="13"/>
-        </w:numPr>
-        <w:rPr>
-          <w:rFonts w:ascii="Arial" w:hAnsi="Arial" w:cs="Arial"/>
-          <w:b/>
-          <w:bCs/>
-        </w:rPr>
-      </w:pPr>
-      <w:r>
-        <w:rPr>
-          <w:rFonts w:ascii="Arial" w:hAnsi="Arial" w:cs="Arial"/>
-          <w:b/>
-          <w:bCs/>
-        </w:rPr>
-        <w:t>C:\Program Files\</w:t>
-      </w:r>
-      <w:proofErr w:type="spellStart"/>
-      <w:r>
-        <w:rPr>
-          <w:rFonts w:ascii="Arial" w:hAnsi="Arial" w:cs="Arial"/>
-          <w:b/>
-          <w:bCs/>
-        </w:rPr>
-        <w:t>nodejs</w:t>
-      </w:r>
-      <w:proofErr w:type="spellEnd"/>
-      <w:r>
-        <w:rPr>
-          <w:rFonts w:ascii="Arial" w:hAnsi="Arial" w:cs="Arial"/>
-          <w:b/>
-          <w:bCs/>
-        </w:rPr>
-        <w:t xml:space="preserve"> (for Node.js)</w:t>
-      </w:r>
-    </w:p>
-    <w:p>
-      <w:pPr>
-        <w:pStyle w:val="ListParagraph"/>
-        <w:numPr>
-          <w:ilvl w:val="0"/>
-          <w:numId w:val="13"/>
-        </w:numPr>
-        <w:rPr>
-          <w:rFonts w:ascii="Arial" w:hAnsi="Arial" w:cs="Arial"/>
-          <w:b/>
-          <w:bCs/>
-        </w:rPr>
-      </w:pPr>
-      <w:r>
-        <w:rPr>
-          <w:rFonts w:ascii="Arial" w:hAnsi="Arial" w:cs="Arial"/>
-          <w:b/>
-          <w:bCs/>
-        </w:rPr>
-        <w:t>C:\Users\&lt;YourUsername&gt;\AppData\Local\Android\Sdk\platform-tools (for Android SDK tools)</w:t>
-      </w:r>
-    </w:p>
-    <w:p>
-      <w:pPr>
-        <w:pStyle w:val="ListParagraph"/>
-        <w:numPr>
-          <w:ilvl w:val="0"/>
-          <w:numId w:val="12"/>
-        </w:numPr>
-        <w:rPr>
-          <w:rFonts w:ascii="Arial" w:hAnsi="Arial" w:cs="Arial"/>
-        </w:rPr>
-      </w:pPr>
-      <w:r>
-        <w:rPr>
-          <w:rFonts w:ascii="Arial" w:hAnsi="Arial" w:cs="Arial"/>
-        </w:rPr>
-        <w:t>Click "OK" to save the changes.</w:t>
-      </w:r>
-    </w:p>
-    <w:p>
-      <w:pPr>
-        <w:pStyle w:val="ListParagraph"/>
-        <w:rPr>
-          <w:rFonts w:ascii="Arial" w:hAnsi="Arial" w:cs="Arial"/>
-        </w:rPr>
-      </w:pPr>
-    </w:p>
-    <w:p>
-      <w:pPr>
-        <w:rPr>
-          <w:rFonts w:ascii="Arial" w:hAnsi="Arial" w:cs="Arial"/>
-          <w:b/>
-          <w:bCs/>
           <w:sz w:val="28"/>
           <w:szCs w:val="28"/>
         </w:rPr>
@@ -947,40 +751,6 @@
       <w:pPr>
         <w:rPr>
           <w:rFonts w:ascii="Arial" w:hAnsi="Arial" w:cs="Arial"/>
-        </w:rPr>
-      </w:pPr>
-      <w:r>
-        <w:rPr>
-          <w:rFonts w:ascii="Arial" w:hAnsi="Arial" w:cs="Arial"/>
-        </w:rPr>
-        <w:t>This command will create a new directory named "</w:t>
-      </w:r>
-      <w:proofErr w:type="spellStart"/>
-      <w:r>
-        <w:rPr>
-          <w:rFonts w:ascii="Arial" w:hAnsi="Arial" w:cs="Arial"/>
-        </w:rPr>
-        <w:t>IncredibleTodoListApp</w:t>
-      </w:r>
-      <w:proofErr w:type="spellEnd"/>
-      <w:r>
-        <w:rPr>
-          <w:rFonts w:ascii="Arial" w:hAnsi="Arial" w:cs="Arial"/>
-        </w:rPr>
-        <w:t>" with the initial project files and dependencies.</w:t>
-      </w:r>
-    </w:p>
-    <w:p>
-      <w:pPr>
-        <w:rPr>
-          <w:rFonts w:ascii="Arial" w:hAnsi="Arial" w:cs="Arial"/>
-        </w:rPr>
-      </w:pPr>
-    </w:p>
-    <w:p>
-      <w:pPr>
-        <w:rPr>
-          <w:rFonts w:ascii="Arial" w:hAnsi="Arial" w:cs="Arial"/>
           <w:b/>
           <w:bCs/>
         </w:rPr>
@@ -1299,75 +1069,6 @@
           <w:b/>
           <w:bCs/>
         </w:rPr>
-        <w:t>Debugging</w:t>
-      </w:r>
-    </w:p>
-    <w:p>
-      <w:pPr>
-        <w:rPr>
-          <w:rFonts w:ascii="Arial" w:hAnsi="Arial" w:cs="Arial"/>
-        </w:rPr>
-      </w:pPr>
-      <w:r>
-        <w:rPr>
-          <w:rFonts w:ascii="Arial" w:hAnsi="Arial" w:cs="Arial"/>
-        </w:rPr>
-        <w:t xml:space="preserve">To debug your React Native app, you can use the built-in developer tools. To access these tools, press </w:t>
-      </w:r>
-      <w:r>
-        <w:rPr>
-          <w:rFonts w:ascii="Arial" w:hAnsi="Arial" w:cs="Arial"/>
-          <w:b/>
-          <w:bCs/>
-        </w:rPr>
-        <w:t xml:space="preserve">Ctrl + M (Windows) or </w:t>
-      </w:r>
-      <w:proofErr w:type="spellStart"/>
-      <w:r>
-        <w:rPr>
-          <w:rFonts w:ascii="Arial" w:hAnsi="Arial" w:cs="Arial"/>
-          <w:b/>
-          <w:bCs/>
-        </w:rPr>
-        <w:t>Cmd</w:t>
-      </w:r>
-      <w:proofErr w:type="spellEnd"/>
-      <w:r>
-        <w:rPr>
-          <w:rFonts w:ascii="Arial" w:hAnsi="Arial" w:cs="Arial"/>
-          <w:b/>
-          <w:bCs/>
-        </w:rPr>
-        <w:t xml:space="preserve"> + M (Mac)</w:t>
-      </w:r>
-      <w:r>
-        <w:rPr>
-          <w:rFonts w:ascii="Arial" w:hAnsi="Arial" w:cs="Arial"/>
-        </w:rPr>
-        <w:t xml:space="preserve"> in the emulator.</w:t>
-      </w:r>
-    </w:p>
-    <w:p>
-      <w:pPr>
-        <w:rPr>
-          <w:rFonts w:ascii="Arial" w:hAnsi="Arial" w:cs="Arial"/>
-        </w:rPr>
-      </w:pPr>
-    </w:p>
-    <w:p>
-      <w:pPr>
-        <w:rPr>
-          <w:rFonts w:ascii="Arial" w:hAnsi="Arial" w:cs="Arial"/>
-          <w:b/>
-          <w:bCs/>
-        </w:rPr>
-      </w:pPr>
-      <w:r>
-        <w:rPr>
-          <w:rFonts w:ascii="Arial" w:hAnsi="Arial" w:cs="Arial"/>
-          <w:b/>
-          <w:bCs/>
-        </w:rPr>
         <w:t>Common Issues</w:t>
       </w:r>
     </w:p>
@@ -1383,20 +1084,12 @@
         </w:rPr>
         <w:t xml:space="preserve">Metro Bundler not running: If you encounter issues with the Metro Bundler, make sure you're in the project directory and </w:t>
       </w:r>
-      <w:proofErr w:type="gramStart"/>
-      <w:r>
-        <w:rPr>
-          <w:rFonts w:ascii="Arial" w:hAnsi="Arial" w:cs="Arial"/>
-        </w:rPr>
-        <w:t xml:space="preserve">run </w:t>
-      </w:r>
-      <w:r>
-        <w:rPr>
-          <w:rFonts w:ascii="Arial" w:hAnsi="Arial" w:cs="Arial"/>
-        </w:rPr>
-        <w:t>:</w:t>
-      </w:r>
-      <w:proofErr w:type="gramEnd"/>
+      <w:r>
+        <w:rPr>
+          <w:rFonts w:ascii="Arial" w:hAnsi="Arial" w:cs="Arial"/>
+        </w:rPr>
+        <w:t>run:</w:t>
+      </w:r>
     </w:p>
     <w:p>
       <w:pPr>
@@ -1583,19 +1276,6 @@
           <w:t>React Native Community</w:t>
         </w:r>
       </w:hyperlink>
-    </w:p>
-    <w:p>
-      <w:pPr>
-        <w:rPr>
-          <w:rFonts w:ascii="Arial" w:hAnsi="Arial" w:cs="Arial"/>
-        </w:rPr>
-      </w:pPr>
-      <w:r>
-        <w:rPr>
-          <w:rFonts w:ascii="Arial" w:hAnsi="Arial" w:cs="Arial"/>
-        </w:rPr>
-        <w:t>With these instructions, you should now have a React Native development environment set up and running. Happy coding on your "Incredible Todo List App"!</w:t>
-      </w:r>
     </w:p>
     <w:p>
       <w:pPr>
@@ -2792,6 +2472,119 @@
     </w:lvl>
   </w:abstractNum>
   <w:abstractNum w:abstractNumId="11" w15:restartNumberingAfterBreak="0">
+    <w:nsid w:val="372B3181"/>
+    <w:multiLevelType w:val="hybridMultilevel"/>
+    <w:tmpl w:val="A2BA3D12"/>
+    <w:lvl w:ilvl="0" w:tplc="04090001">
+      <w:start w:val="1"/>
+      <w:numFmt w:val="bullet"/>
+      <w:lvlText w:val=""/>
+      <w:lvlJc w:val="left"/>
+      <w:pPr>
+        <w:ind w:left="720" w:hanging="360"/>
+      </w:pPr>
+      <w:rPr>
+        <w:rFonts w:ascii="Symbol" w:hAnsi="Symbol" w:hint="default"/>
+      </w:rPr>
+    </w:lvl>
+    <w:lvl w:ilvl="1" w:tplc="04090003" w:tentative="1">
+      <w:start w:val="1"/>
+      <w:numFmt w:val="bullet"/>
+      <w:lvlText w:val="o"/>
+      <w:lvlJc w:val="left"/>
+      <w:pPr>
+        <w:ind w:left="1440" w:hanging="360"/>
+      </w:pPr>
+      <w:rPr>
+        <w:rFonts w:ascii="Courier New" w:hAnsi="Courier New" w:cs="Courier New" w:hint="default"/>
+      </w:rPr>
+    </w:lvl>
+    <w:lvl w:ilvl="2" w:tplc="04090005" w:tentative="1">
+      <w:start w:val="1"/>
+      <w:numFmt w:val="bullet"/>
+      <w:lvlText w:val=""/>
+      <w:lvlJc w:val="left"/>
+      <w:pPr>
+        <w:ind w:left="2160" w:hanging="360"/>
+      </w:pPr>
+      <w:rPr>
+        <w:rFonts w:ascii="Wingdings" w:hAnsi="Wingdings" w:hint="default"/>
+      </w:rPr>
+    </w:lvl>
+    <w:lvl w:ilvl="3" w:tplc="04090001" w:tentative="1">
+      <w:start w:val="1"/>
+      <w:numFmt w:val="bullet"/>
+      <w:lvlText w:val=""/>
+      <w:lvlJc w:val="left"/>
+      <w:pPr>
+        <w:ind w:left="2880" w:hanging="360"/>
+      </w:pPr>
+      <w:rPr>
+        <w:rFonts w:ascii="Symbol" w:hAnsi="Symbol" w:hint="default"/>
+      </w:rPr>
+    </w:lvl>
+    <w:lvl w:ilvl="4" w:tplc="04090003" w:tentative="1">
+      <w:start w:val="1"/>
+      <w:numFmt w:val="bullet"/>
+      <w:lvlText w:val="o"/>
+      <w:lvlJc w:val="left"/>
+      <w:pPr>
+        <w:ind w:left="3600" w:hanging="360"/>
+      </w:pPr>
+      <w:rPr>
+        <w:rFonts w:ascii="Courier New" w:hAnsi="Courier New" w:cs="Courier New" w:hint="default"/>
+      </w:rPr>
+    </w:lvl>
+    <w:lvl w:ilvl="5" w:tplc="04090005" w:tentative="1">
+      <w:start w:val="1"/>
+      <w:numFmt w:val="bullet"/>
+      <w:lvlText w:val=""/>
+      <w:lvlJc w:val="left"/>
+      <w:pPr>
+        <w:ind w:left="4320" w:hanging="360"/>
+      </w:pPr>
+      <w:rPr>
+        <w:rFonts w:ascii="Wingdings" w:hAnsi="Wingdings" w:hint="default"/>
+      </w:rPr>
+    </w:lvl>
+    <w:lvl w:ilvl="6" w:tplc="04090001" w:tentative="1">
+      <w:start w:val="1"/>
+      <w:numFmt w:val="bullet"/>
+      <w:lvlText w:val=""/>
+      <w:lvlJc w:val="left"/>
+      <w:pPr>
+        <w:ind w:left="5040" w:hanging="360"/>
+      </w:pPr>
+      <w:rPr>
+        <w:rFonts w:ascii="Symbol" w:hAnsi="Symbol" w:hint="default"/>
+      </w:rPr>
+    </w:lvl>
+    <w:lvl w:ilvl="7" w:tplc="04090003" w:tentative="1">
+      <w:start w:val="1"/>
+      <w:numFmt w:val="bullet"/>
+      <w:lvlText w:val="o"/>
+      <w:lvlJc w:val="left"/>
+      <w:pPr>
+        <w:ind w:left="5760" w:hanging="360"/>
+      </w:pPr>
+      <w:rPr>
+        <w:rFonts w:ascii="Courier New" w:hAnsi="Courier New" w:cs="Courier New" w:hint="default"/>
+      </w:rPr>
+    </w:lvl>
+    <w:lvl w:ilvl="8" w:tplc="04090005" w:tentative="1">
+      <w:start w:val="1"/>
+      <w:numFmt w:val="bullet"/>
+      <w:lvlText w:val=""/>
+      <w:lvlJc w:val="left"/>
+      <w:pPr>
+        <w:ind w:left="6480" w:hanging="360"/>
+      </w:pPr>
+      <w:rPr>
+        <w:rFonts w:ascii="Wingdings" w:hAnsi="Wingdings" w:hint="default"/>
+      </w:rPr>
+    </w:lvl>
+  </w:abstractNum>
+  <w:abstractNum w:abstractNumId="12" w15:restartNumberingAfterBreak="0">
     <w:nsid w:val="38FC4FCA"/>
     <w:multiLevelType w:val="hybridMultilevel"/>
     <w:tmpl w:val="5C6C0822"/>
@@ -2904,7 +2697,7 @@
       </w:rPr>
     </w:lvl>
   </w:abstractNum>
-  <w:abstractNum w:abstractNumId="12" w15:restartNumberingAfterBreak="0">
+  <w:abstractNum w:abstractNumId="13" w15:restartNumberingAfterBreak="0">
     <w:nsid w:val="3D193268"/>
     <w:multiLevelType w:val="hybridMultilevel"/>
     <w:tmpl w:val="17602756"/>
@@ -3017,7 +2810,7 @@
       </w:rPr>
     </w:lvl>
   </w:abstractNum>
-  <w:abstractNum w:abstractNumId="13" w15:restartNumberingAfterBreak="0">
+  <w:abstractNum w:abstractNumId="14" w15:restartNumberingAfterBreak="0">
     <w:nsid w:val="3E4777D3"/>
     <w:multiLevelType w:val="multilevel"/>
     <w:tmpl w:val="6EBCC3B0"/>
@@ -3130,7 +2923,7 @@
       </w:pPr>
     </w:lvl>
   </w:abstractNum>
-  <w:abstractNum w:abstractNumId="14" w15:restartNumberingAfterBreak="0">
+  <w:abstractNum w:abstractNumId="15" w15:restartNumberingAfterBreak="0">
     <w:nsid w:val="3F9A3515"/>
     <w:multiLevelType w:val="multilevel"/>
     <w:tmpl w:val="60A049C0"/>
@@ -3279,7 +3072,7 @@
       </w:rPr>
     </w:lvl>
   </w:abstractNum>
-  <w:abstractNum w:abstractNumId="15" w15:restartNumberingAfterBreak="0">
+  <w:abstractNum w:abstractNumId="16" w15:restartNumberingAfterBreak="0">
     <w:nsid w:val="44DB56FB"/>
     <w:multiLevelType w:val="hybridMultilevel"/>
     <w:tmpl w:val="450A25FC"/>
@@ -3392,7 +3185,7 @@
       </w:rPr>
     </w:lvl>
   </w:abstractNum>
-  <w:abstractNum w:abstractNumId="16" w15:restartNumberingAfterBreak="0">
+  <w:abstractNum w:abstractNumId="17" w15:restartNumberingAfterBreak="0">
     <w:nsid w:val="603A4DFB"/>
     <w:multiLevelType w:val="multilevel"/>
     <w:tmpl w:val="B792D6E0"/>
@@ -3505,7 +3298,7 @@
       </w:pPr>
     </w:lvl>
   </w:abstractNum>
-  <w:abstractNum w:abstractNumId="17" w15:restartNumberingAfterBreak="0">
+  <w:abstractNum w:abstractNumId="18" w15:restartNumberingAfterBreak="0">
     <w:nsid w:val="63546675"/>
     <w:multiLevelType w:val="hybridMultilevel"/>
     <w:tmpl w:val="910A9E18"/>
@@ -3594,7 +3387,7 @@
       </w:pPr>
     </w:lvl>
   </w:abstractNum>
-  <w:abstractNum w:abstractNumId="18" w15:restartNumberingAfterBreak="0">
+  <w:abstractNum w:abstractNumId="19" w15:restartNumberingAfterBreak="0">
     <w:nsid w:val="73BF293C"/>
     <w:multiLevelType w:val="hybridMultilevel"/>
     <w:tmpl w:val="44C0E212"/>
@@ -3707,7 +3500,7 @@
       </w:rPr>
     </w:lvl>
   </w:abstractNum>
-  <w:abstractNum w:abstractNumId="19" w15:restartNumberingAfterBreak="0">
+  <w:abstractNum w:abstractNumId="20" w15:restartNumberingAfterBreak="0">
     <w:nsid w:val="75434AB5"/>
     <w:multiLevelType w:val="hybridMultilevel"/>
     <w:tmpl w:val="72523CE2"/>
@@ -3796,7 +3589,7 @@
       </w:pPr>
     </w:lvl>
   </w:abstractNum>
-  <w:abstractNum w:abstractNumId="20" w15:restartNumberingAfterBreak="0">
+  <w:abstractNum w:abstractNumId="21" w15:restartNumberingAfterBreak="0">
     <w:nsid w:val="779150E7"/>
     <w:multiLevelType w:val="hybridMultilevel"/>
     <w:tmpl w:val="6A70E06E"/>
@@ -3886,7 +3679,7 @@
       </w:pPr>
     </w:lvl>
   </w:abstractNum>
-  <w:abstractNum w:abstractNumId="21" w15:restartNumberingAfterBreak="0">
+  <w:abstractNum w:abstractNumId="22" w15:restartNumberingAfterBreak="0">
     <w:nsid w:val="785F2258"/>
     <w:multiLevelType w:val="multilevel"/>
     <w:tmpl w:val="63F4EB14"/>
@@ -3999,7 +3792,7 @@
       </w:pPr>
     </w:lvl>
   </w:abstractNum>
-  <w:abstractNum w:abstractNumId="22" w15:restartNumberingAfterBreak="0">
+  <w:abstractNum w:abstractNumId="23" w15:restartNumberingAfterBreak="0">
     <w:nsid w:val="7DA27B78"/>
     <w:multiLevelType w:val="hybridMultilevel"/>
     <w:tmpl w:val="D550D910"/>
@@ -4112,7 +3905,7 @@
       </w:rPr>
     </w:lvl>
   </w:abstractNum>
-  <w:abstractNum w:abstractNumId="23" w15:restartNumberingAfterBreak="0">
+  <w:abstractNum w:abstractNumId="24" w15:restartNumberingAfterBreak="0">
     <w:nsid w:val="7E8F1909"/>
     <w:multiLevelType w:val="multilevel"/>
     <w:tmpl w:val="5E4C0C2C"/>
@@ -4262,43 +4055,43 @@
     </w:lvl>
   </w:abstractNum>
   <w:num w:numId="1" w16cid:durableId="1399669874">
-    <w:abstractNumId w:val="22"/>
+    <w:abstractNumId w:val="23"/>
   </w:num>
   <w:num w:numId="2" w16cid:durableId="2022580617">
     <w:abstractNumId w:val="7"/>
   </w:num>
   <w:num w:numId="3" w16cid:durableId="1967351350">
-    <w:abstractNumId w:val="14"/>
+    <w:abstractNumId w:val="15"/>
   </w:num>
   <w:num w:numId="4" w16cid:durableId="1943758921">
     <w:abstractNumId w:val="0"/>
   </w:num>
   <w:num w:numId="5" w16cid:durableId="91361955">
-    <w:abstractNumId w:val="21"/>
+    <w:abstractNumId w:val="22"/>
   </w:num>
   <w:num w:numId="6" w16cid:durableId="520096685">
-    <w:abstractNumId w:val="13"/>
+    <w:abstractNumId w:val="14"/>
   </w:num>
   <w:num w:numId="7" w16cid:durableId="479613025">
     <w:abstractNumId w:val="1"/>
   </w:num>
   <w:num w:numId="8" w16cid:durableId="1340158598">
-    <w:abstractNumId w:val="16"/>
+    <w:abstractNumId w:val="17"/>
   </w:num>
   <w:num w:numId="9" w16cid:durableId="94981961">
     <w:abstractNumId w:val="5"/>
   </w:num>
   <w:num w:numId="10" w16cid:durableId="1922904545">
-    <w:abstractNumId w:val="23"/>
+    <w:abstractNumId w:val="24"/>
   </w:num>
   <w:num w:numId="11" w16cid:durableId="1032805299">
-    <w:abstractNumId w:val="12"/>
+    <w:abstractNumId w:val="13"/>
   </w:num>
   <w:num w:numId="12" w16cid:durableId="515729225">
     <w:abstractNumId w:val="6"/>
   </w:num>
   <w:num w:numId="13" w16cid:durableId="1357731833">
-    <w:abstractNumId w:val="19"/>
+    <w:abstractNumId w:val="20"/>
   </w:num>
   <w:num w:numId="14" w16cid:durableId="759064212">
     <w:abstractNumId w:val="3"/>
@@ -4310,16 +4103,16 @@
     <w:abstractNumId w:val="2"/>
   </w:num>
   <w:num w:numId="17" w16cid:durableId="969553517">
-    <w:abstractNumId w:val="15"/>
+    <w:abstractNumId w:val="16"/>
   </w:num>
   <w:num w:numId="18" w16cid:durableId="1259485969">
-    <w:abstractNumId w:val="11"/>
+    <w:abstractNumId w:val="12"/>
   </w:num>
   <w:num w:numId="19" w16cid:durableId="807626476">
     <w:abstractNumId w:val="9"/>
   </w:num>
   <w:num w:numId="20" w16cid:durableId="1175152582">
-    <w:abstractNumId w:val="17"/>
+    <w:abstractNumId w:val="18"/>
   </w:num>
   <w:num w:numId="21" w16cid:durableId="1357343554">
     <w:abstractNumId w:val="10"/>
@@ -4328,10 +4121,13 @@
     <w:abstractNumId w:val="8"/>
   </w:num>
   <w:num w:numId="23" w16cid:durableId="2117942061">
-    <w:abstractNumId w:val="18"/>
+    <w:abstractNumId w:val="19"/>
   </w:num>
   <w:num w:numId="24" w16cid:durableId="1808205720">
-    <w:abstractNumId w:val="20"/>
+    <w:abstractNumId w:val="21"/>
+  </w:num>
+  <w:num w:numId="25" w16cid:durableId="926157822">
+    <w:abstractNumId w:val="11"/>
   </w:num>
 </w:numbering>
 </file>

</xml_diff>